<commit_message>
Small changes to the projektforslag document
</commit_message>
<xml_diff>
--- a/docs/afleveringer/Projektforslag.docx
+++ b/docs/afleveringer/Projektforslag.docx
@@ -70,7 +70,7 @@
     </w:p>
     <w:tbl>
       <w:tblPr>
-        <w:tblStyle w:val="Tabel-Gitter"/>
+        <w:tblStyle w:val="TableGrid"/>
         <w:tblW w:w="0" w:type="auto"/>
         <w:jc w:val="center"/>
         <w:tblLook w:val="04A0" w:firstRow="1" w:lastRow="0" w:firstColumn="1" w:lastColumn="0" w:noHBand="0" w:noVBand="1"/>
@@ -376,49 +376,15 @@
                 <w:rFonts w:ascii="Verdana" w:hAnsi="Verdana"/>
               </w:rPr>
             </w:pPr>
-            <w:r>
-              <w:rPr>
-                <w:rFonts w:ascii="Verdana" w:hAnsi="Verdana"/>
-              </w:rPr>
-              <w:fldChar w:fldCharType="begin"/>
-            </w:r>
-            <w:r>
-              <w:rPr>
-                <w:rFonts w:ascii="Verdana" w:hAnsi="Verdana"/>
-              </w:rPr>
-              <w:instrText xml:space="preserve"> HYPERLINK "mailto:s</w:instrText>
-            </w:r>
-            <w:r>
-              <w:rPr>
-                <w:rFonts w:ascii="Verdana" w:hAnsi="Verdana"/>
-              </w:rPr>
-              <w:instrText>aban17@student.sdu.dk</w:instrText>
-            </w:r>
-            <w:r>
-              <w:rPr>
-                <w:rFonts w:ascii="Verdana" w:hAnsi="Verdana"/>
-              </w:rPr>
-              <w:instrText xml:space="preserve">" </w:instrText>
-            </w:r>
-            <w:r>
-              <w:rPr>
-                <w:rFonts w:ascii="Verdana" w:hAnsi="Verdana"/>
-              </w:rPr>
-              <w:fldChar w:fldCharType="separate"/>
-            </w:r>
-            <w:r>
-              <w:rPr>
-                <w:rStyle w:val="Hyperlink"/>
-                <w:rFonts w:ascii="Verdana" w:hAnsi="Verdana"/>
-              </w:rPr>
-              <w:t>saban17@student.sdu.dk</w:t>
-            </w:r>
-            <w:r>
-              <w:rPr>
-                <w:rFonts w:ascii="Verdana" w:hAnsi="Verdana"/>
-              </w:rPr>
-              <w:fldChar w:fldCharType="end"/>
-            </w:r>
+            <w:hyperlink r:id="rId12" w:history="1">
+              <w:r>
+                <w:rPr>
+                  <w:rStyle w:val="Hyperlink"/>
+                  <w:rFonts w:ascii="Verdana" w:hAnsi="Verdana"/>
+                </w:rPr>
+                <w:t>saban17@student.sdu.dk</w:t>
+              </w:r>
+            </w:hyperlink>
           </w:p>
         </w:tc>
       </w:tr>
@@ -502,19 +468,7 @@
           <w:rFonts w:ascii="Verdana" w:hAnsi="Verdana"/>
         </w:rPr>
         <w:br/>
-        <w:t xml:space="preserve">EG Team Online er et lille </w:t>
-      </w:r>
-      <w:r>
-        <w:rPr>
-          <w:rFonts w:ascii="Verdana" w:hAnsi="Verdana"/>
-        </w:rPr>
-        <w:t>softwarefirma</w:t>
-      </w:r>
-      <w:r>
-        <w:rPr>
-          <w:rFonts w:ascii="Verdana" w:hAnsi="Verdana"/>
-        </w:rPr>
-        <w:t xml:space="preserve"> der leverer softwareløsninger på en </w:t>
+        <w:t xml:space="preserve">EG Team Online er et lille softwarefirma der leverer softwareløsninger på en </w:t>
       </w:r>
       <w:proofErr w:type="spellStart"/>
       <w:r>
@@ -596,13 +550,7 @@
         <w:rPr>
           <w:rFonts w:ascii="Verdana" w:hAnsi="Verdana"/>
         </w:rPr>
-        <w:t>27.</w:t>
-      </w:r>
-      <w:r>
-        <w:rPr>
-          <w:rFonts w:ascii="Verdana" w:hAnsi="Verdana"/>
-        </w:rPr>
-        <w:t xml:space="preserve"> april 2016, er det blevet nødvendigt med et nyt eller stærkt ændret system.</w:t>
+        <w:t>27. april 2016, er det blevet nødvendigt med et nyt eller stærkt ændret system.</w:t>
       </w:r>
     </w:p>
     <w:p>
@@ -841,43 +789,7 @@
           <w:szCs w:val="24"/>
         </w:rPr>
         <w:br/>
-        <w:t xml:space="preserve">EG Team Online står derfor nu i en situation hvor de har brug for 3 forskellige moduler, gerne i form af et enkelt sammenhængende system som alle </w:t>
-      </w:r>
-      <w:r>
-        <w:rPr>
-          <w:rFonts w:ascii="Verdana" w:hAnsi="Verdana" w:cs="Segoe UI"/>
-          <w:color w:val="24292E"/>
-          <w:sz w:val="24"/>
-          <w:szCs w:val="24"/>
-        </w:rPr>
-        <w:t>overholder</w:t>
-      </w:r>
-      <w:r>
-        <w:rPr>
-          <w:rFonts w:ascii="Verdana" w:hAnsi="Verdana" w:cs="Segoe UI"/>
-          <w:color w:val="24292E"/>
-          <w:sz w:val="24"/>
-          <w:szCs w:val="24"/>
-        </w:rPr>
-        <w:t xml:space="preserve"> </w:t>
-      </w:r>
-      <w:r>
-        <w:rPr>
-          <w:rFonts w:ascii="Verdana" w:hAnsi="Verdana" w:cs="Segoe UI"/>
-          <w:color w:val="24292E"/>
-          <w:sz w:val="24"/>
-          <w:szCs w:val="24"/>
-        </w:rPr>
-        <w:t>data lovens</w:t>
-      </w:r>
-      <w:r>
-        <w:rPr>
-          <w:rFonts w:ascii="Verdana" w:hAnsi="Verdana" w:cs="Segoe UI"/>
-          <w:color w:val="24292E"/>
-          <w:sz w:val="24"/>
-          <w:szCs w:val="24"/>
-        </w:rPr>
-        <w:t xml:space="preserve"> nye regler. De </w:t>
+        <w:t xml:space="preserve">EG Team Online står derfor nu i en situation hvor de har brug for 3 forskellige moduler, gerne i form af et enkelt sammenhængende system som alle overholder data lovens nye regler. De </w:t>
       </w:r>
       <w:r>
         <w:rPr>
@@ -985,42 +897,15 @@
         </w:rPr>
         <w:t xml:space="preserve">Uddybende redegørelse for de tre moduler kan læses </w:t>
       </w:r>
-      <w:r>
-        <w:rPr>
-          <w:rFonts w:ascii="Verdana" w:hAnsi="Verdana"/>
-        </w:rPr>
-        <w:fldChar w:fldCharType="begin"/>
-      </w:r>
-      <w:r>
-        <w:rPr>
-          <w:rFonts w:ascii="Verdana" w:hAnsi="Verdana"/>
-        </w:rPr>
-        <w:instrText xml:space="preserve"> HYPERLINK "https://docs.google.com/document/d/1Uuuaf71T-1PIyDe-fZ7ITle2yZG2bRgH0ELKwLPM0W0/edit#" </w:instrText>
-      </w:r>
-      <w:r>
-        <w:rPr>
-          <w:rFonts w:ascii="Verdana" w:hAnsi="Verdana"/>
-        </w:rPr>
-      </w:r>
-      <w:r>
-        <w:rPr>
-          <w:rFonts w:ascii="Verdana" w:hAnsi="Verdana"/>
-        </w:rPr>
-        <w:fldChar w:fldCharType="separate"/>
-      </w:r>
-      <w:r>
-        <w:rPr>
-          <w:rStyle w:val="Hyperlink"/>
-          <w:rFonts w:ascii="Verdana" w:hAnsi="Verdana"/>
-        </w:rPr>
-        <w:t>her</w:t>
-      </w:r>
-      <w:r>
-        <w:rPr>
-          <w:rFonts w:ascii="Verdana" w:hAnsi="Verdana"/>
-        </w:rPr>
-        <w:fldChar w:fldCharType="end"/>
-      </w:r>
+      <w:hyperlink r:id="rId13" w:history="1">
+        <w:r>
+          <w:rPr>
+            <w:rStyle w:val="Hyperlink"/>
+            <w:rFonts w:ascii="Verdana" w:hAnsi="Verdana"/>
+          </w:rPr>
+          <w:t>her</w:t>
+        </w:r>
+      </w:hyperlink>
       <w:r>
         <w:rPr>
           <w:rFonts w:ascii="Verdana" w:hAnsi="Verdana"/>
@@ -1302,7 +1187,7 @@
     <w:p>
       <w:pPr>
         <w:rPr>
-          <w:rStyle w:val="Strk"/>
+          <w:rStyle w:val="Strong"/>
           <w:rFonts w:ascii="Verdana" w:hAnsi="Verdana" w:cs="Segoe UI"/>
           <w:color w:val="24292E"/>
           <w:sz w:val="24"/>
@@ -1319,7 +1204,7 @@
       </w:pPr>
       <w:r>
         <w:rPr>
-          <w:rStyle w:val="Strk"/>
+          <w:rStyle w:val="Strong"/>
           <w:rFonts w:ascii="Verdana" w:hAnsi="Verdana" w:cs="Segoe UI"/>
           <w:color w:val="24292E"/>
           <w:sz w:val="24"/>
@@ -1711,7 +1596,19 @@
         <w:rPr>
           <w:rFonts w:ascii="Verdana" w:hAnsi="Verdana"/>
         </w:rPr>
-        <w:t>I og med at vi stadig er i den indledende del af projektforløbet, er der stadig en masse viden, vi skal have uddybet af EG team online og undersøgt. Socialstyrelsen har f.eks. lavet det de kalder for voksenudredningsmetoden (VUM), som er en handlingsplan til styrkelse af kvaliteten i sagsbehandling på handicapområdet. Idet VUM også lige er blevet påbegyndt, er der en hel masse løse ender, som skal dækkes f.eks. hvordan voksenudredningsmetoden skal opbygges og hvad den består af? På den måde vil vi forhåbentlig senere hen, kunne sætte vores projekt i kontekst med VUM.</w:t>
+        <w:t>I og med at vi stadig er i den indledende del af projektforløbet, er der stadig en masse viden, vi skal have uddybet af EG team online og undersøgt. Socialstyrelsen har f.eks. lavet det de kalder for voksenudredningsmetoden (VUM), som er en handlingsplan til styrkelse af kvaliteten i sagsbehandling på handicapområdet. Idet VUM også lige er blevet påbegyndt, er der en hel masse løse ender, som skal dækkes f.eks. hvordan voksenudredningsmetoden skal opbygges og hvad den består af</w:t>
+      </w:r>
+      <w:r>
+        <w:rPr>
+          <w:rFonts w:ascii="Verdana" w:hAnsi="Verdana"/>
+        </w:rPr>
+        <w:t>.</w:t>
+      </w:r>
+      <w:r>
+        <w:rPr>
+          <w:rFonts w:ascii="Verdana" w:hAnsi="Verdana"/>
+        </w:rPr>
+        <w:t xml:space="preserve"> På den måde vil vi forhåbentlig senere hen, kunne sætte vores projekt i kontekst med VUM.</w:t>
       </w:r>
     </w:p>
     <w:p>
@@ -1752,13 +1649,13 @@
         <w:rPr>
           <w:rFonts w:ascii="Verdana" w:hAnsi="Verdana"/>
         </w:rPr>
-        <w:t>Den følgende figur viser den overordnede tidsplan til projektet. Øverst kan der ses de specifikke forløb inklusive relevant information relateret til start og slut tidspunkter. Herefter er der et diagram, der visualiserer ovenstående.</w:t>
-      </w:r>
-      <w:r>
-        <w:rPr>
-          <w:rFonts w:ascii="Verdana" w:hAnsi="Verdana"/>
-        </w:rPr>
-        <w:t xml:space="preserve"> </w:t>
+        <w:t xml:space="preserve">Den følgende figur viser den overordnede tidsplan til projektet. </w:t>
+      </w:r>
+      <w:r>
+        <w:rPr>
+          <w:rFonts w:ascii="Verdana" w:hAnsi="Verdana"/>
+        </w:rPr>
+        <w:t>Diagrammet visualiserer de forskellige faser, hvor rød viser hele projektet, mørkeblå er de overordnede faser, turkis viser de to iterationer og de lyseblå bjælker viser specifikke afleveringer/terminer.</w:t>
       </w:r>
     </w:p>
     <w:p>
@@ -1787,7 +1684,7 @@
                     <pic:cNvPicPr/>
                   </pic:nvPicPr>
                   <pic:blipFill>
-                    <a:blip r:embed="rId12"/>
+                    <a:blip r:embed="rId14"/>
                     <a:stretch>
                       <a:fillRect/>
                     </a:stretch>
@@ -1831,7 +1728,6 @@
           <w:bCs/>
           <w:sz w:val="28"/>
         </w:rPr>
-        <w:lastRenderedPageBreak/>
         <w:t>Gruppeværktøjer</w:t>
       </w:r>
     </w:p>
@@ -1927,32 +1823,7 @@
         <w:rPr>
           <w:rFonts w:ascii="Verdana" w:hAnsi="Verdana"/>
         </w:rPr>
-        <w:t>"Opsamling fra sidste møde" -&gt; "Nyt fra mødet" -&gt; "Opgaver til næste gang" -&gt; "Ugentlig opsamling" -&gt; "Vejlederliste".</w:t>
-      </w:r>
-    </w:p>
-    <w:p>
-      <w:pPr>
-        <w:rPr>
-          <w:rFonts w:ascii="Verdana" w:hAnsi="Verdana"/>
-        </w:rPr>
-      </w:pPr>
-      <w:r>
-        <w:rPr>
-          <w:rFonts w:ascii="Verdana" w:hAnsi="Verdana"/>
-        </w:rPr>
-        <w:t>Til generel kommunikation bruge</w:t>
-      </w:r>
-      <w:r>
-        <w:rPr>
-          <w:rFonts w:ascii="Verdana" w:hAnsi="Verdana"/>
-        </w:rPr>
-        <w:t>s</w:t>
-      </w:r>
-      <w:r>
-        <w:rPr>
-          <w:rFonts w:ascii="Verdana" w:hAnsi="Verdana"/>
-        </w:rPr>
-        <w:t xml:space="preserve"> Discord og Messenger</w:t>
+        <w:t>"Opsamling fra sidste møde" -&gt; "Nyt fra mødet" -&gt; "Opga</w:t>
       </w:r>
       <w:bookmarkStart w:id="0" w:name="_GoBack"/>
       <w:bookmarkEnd w:id="0"/>
@@ -1960,7 +1831,32 @@
         <w:rPr>
           <w:rFonts w:ascii="Verdana" w:hAnsi="Verdana"/>
         </w:rPr>
-        <w:t>.</w:t>
+        <w:t>ver til næste gang" -&gt; "Ugentlig opsamling" -&gt; "Vejlederliste".</w:t>
+      </w:r>
+    </w:p>
+    <w:p>
+      <w:pPr>
+        <w:rPr>
+          <w:rFonts w:ascii="Verdana" w:hAnsi="Verdana"/>
+        </w:rPr>
+      </w:pPr>
+      <w:r>
+        <w:rPr>
+          <w:rFonts w:ascii="Verdana" w:hAnsi="Verdana"/>
+        </w:rPr>
+        <w:t>Til generel kommunikation bruge</w:t>
+      </w:r>
+      <w:r>
+        <w:rPr>
+          <w:rFonts w:ascii="Verdana" w:hAnsi="Verdana"/>
+        </w:rPr>
+        <w:t>s</w:t>
+      </w:r>
+      <w:r>
+        <w:rPr>
+          <w:rFonts w:ascii="Verdana" w:hAnsi="Verdana"/>
+        </w:rPr>
+        <w:t xml:space="preserve"> Discord og Messenger.</w:t>
       </w:r>
     </w:p>
     <w:p>
@@ -2615,8 +2511,8 @@
       </w:pPr>
     </w:p>
     <w:sectPr>
-      <w:headerReference w:type="default" r:id="rId13"/>
-      <w:footerReference w:type="default" r:id="rId14"/>
+      <w:headerReference w:type="default" r:id="rId15"/>
+      <w:footerReference w:type="default" r:id="rId16"/>
       <w:pgSz w:w="11906" w:h="16838"/>
       <w:pgMar w:top="1440" w:right="1080" w:bottom="1440" w:left="1080" w:header="720" w:footer="720" w:gutter="0"/>
       <w:cols w:space="720"/>
@@ -2661,6 +2557,7 @@
         <w:docPartUnique/>
       </w:docPartObj>
     </w:sdtPr>
+    <w:sdtEndPr/>
     <w:sdtContent>
       <w:sdt>
         <w:sdtPr>
@@ -2670,10 +2567,11 @@
             <w:docPartUnique/>
           </w:docPartObj>
         </w:sdtPr>
+        <w:sdtEndPr/>
         <w:sdtContent>
           <w:p>
             <w:pPr>
-              <w:pStyle w:val="Sidefod"/>
+              <w:pStyle w:val="Footer"/>
               <w:jc w:val="right"/>
             </w:pPr>
             <w:r>
@@ -2771,7 +2669,7 @@
   </w:sdt>
   <w:p>
     <w:pPr>
-      <w:pStyle w:val="Sidefod"/>
+      <w:pStyle w:val="Footer"/>
     </w:pPr>
   </w:p>
 </w:ftr>
@@ -2806,7 +2704,7 @@
 <w:hdr xmlns:wpc="http://schemas.microsoft.com/office/word/2010/wordprocessingCanvas" xmlns:cx="http://schemas.microsoft.com/office/drawing/2014/chartex" xmlns:cx1="http://schemas.microsoft.com/office/drawing/2015/9/8/chartex" xmlns:cx2="http://schemas.microsoft.com/office/drawing/2015/10/21/chartex" xmlns:cx3="http://schemas.microsoft.com/office/drawing/2016/5/9/chartex" xmlns:cx4="http://schemas.microsoft.com/office/drawing/2016/5/10/chartex" xmlns:cx5="http://schemas.microsoft.com/office/drawing/2016/5/11/chartex" xmlns:cx6="http://schemas.microsoft.com/office/drawing/2016/5/12/chartex" xmlns:cx7="http://schemas.microsoft.com/office/drawing/2016/5/13/chartex" xmlns:cx8="http://schemas.microsoft.com/office/drawing/2016/5/14/chartex" xmlns:mc="http://schemas.openxmlformats.org/markup-compatibility/2006" xmlns:aink="http://schemas.microsoft.com/office/drawing/2016/ink" xmlns:am3d="http://schemas.microsoft.com/office/drawing/2017/model3d" xmlns:o="urn:schemas-microsoft-com:office:office" xmlns:r="http://schemas.openxmlformats.org/officeDocument/2006/relationships" xmlns:m="http://schemas.openxmlformats.org/officeDocument/2006/math" xmlns:v="urn:schemas-microsoft-com:vml" xmlns:wp14="http://schemas.microsoft.com/office/word/2010/wordprocessingDrawing" xmlns:wp="http://schemas.openxmlformats.org/drawingml/2006/wordprocessingDrawing" xmlns:w10="urn:schemas-microsoft-com:office:word" xmlns:w="http://schemas.openxmlformats.org/wordprocessingml/2006/main" xmlns:w14="http://schemas.microsoft.com/office/word/2010/wordml" xmlns:w15="http://schemas.microsoft.com/office/word/2012/wordml" xmlns:w16cid="http://schemas.microsoft.com/office/word/2016/wordml/cid" xmlns:w16se="http://schemas.microsoft.com/office/word/2015/wordml/symex" xmlns:wpg="http://schemas.microsoft.com/office/word/2010/wordprocessingGroup" xmlns:wpi="http://schemas.microsoft.com/office/word/2010/wordprocessingInk" xmlns:wne="http://schemas.microsoft.com/office/word/2006/wordml" xmlns:wps="http://schemas.microsoft.com/office/word/2010/wordprocessingShape" mc:Ignorable="w14 w15 w16se w16cid wp14">
   <w:p>
     <w:pPr>
-      <w:pStyle w:val="Sidehoved"/>
+      <w:pStyle w:val="Header"/>
     </w:pPr>
     <w:r>
       <w:t>Software Engineering SDU, Odense</w:t>
@@ -2829,7 +2727,7 @@
   </w:p>
   <w:p>
     <w:pPr>
-      <w:pStyle w:val="Sidehoved"/>
+      <w:pStyle w:val="Header"/>
       <w:tabs>
         <w:tab w:val="clear" w:pos="4513"/>
         <w:tab w:val="clear" w:pos="9026"/>
@@ -4737,12 +4635,13 @@
     <w:name w:val="Normal"/>
     <w:qFormat/>
   </w:style>
-  <w:style w:type="character" w:default="1" w:styleId="Standardskrifttypeiafsnit">
+  <w:style w:type="character" w:default="1" w:styleId="DefaultParagraphFont">
     <w:name w:val="Default Paragraph Font"/>
     <w:uiPriority w:val="1"/>
+    <w:semiHidden/>
     <w:unhideWhenUsed/>
   </w:style>
-  <w:style w:type="table" w:default="1" w:styleId="Tabel-Normal">
+  <w:style w:type="table" w:default="1" w:styleId="TableNormal">
     <w:name w:val="Normal Table"/>
     <w:uiPriority w:val="99"/>
     <w:semiHidden/>
@@ -4757,16 +4656,16 @@
       </w:tblCellMar>
     </w:tblPr>
   </w:style>
-  <w:style w:type="numbering" w:default="1" w:styleId="Ingenoversigt">
+  <w:style w:type="numbering" w:default="1" w:styleId="NoList">
     <w:name w:val="No List"/>
     <w:uiPriority w:val="99"/>
     <w:semiHidden/>
     <w:unhideWhenUsed/>
   </w:style>
-  <w:style w:type="paragraph" w:styleId="Sidehoved">
+  <w:style w:type="paragraph" w:styleId="Header">
     <w:name w:val="header"/>
     <w:basedOn w:val="Normal"/>
-    <w:link w:val="SidehovedTegn"/>
+    <w:link w:val="HeaderChar"/>
     <w:uiPriority w:val="99"/>
     <w:unhideWhenUsed/>
     <w:rsid w:val="004F3CFE"/>
@@ -4778,17 +4677,17 @@
       <w:spacing w:after="0" w:line="240" w:lineRule="auto"/>
     </w:pPr>
   </w:style>
-  <w:style w:type="character" w:customStyle="1" w:styleId="SidehovedTegn">
-    <w:name w:val="Sidehoved Tegn"/>
-    <w:basedOn w:val="Standardskrifttypeiafsnit"/>
-    <w:link w:val="Sidehoved"/>
+  <w:style w:type="character" w:customStyle="1" w:styleId="HeaderChar">
+    <w:name w:val="Header Char"/>
+    <w:basedOn w:val="DefaultParagraphFont"/>
+    <w:link w:val="Header"/>
     <w:uiPriority w:val="99"/>
     <w:rsid w:val="004F3CFE"/>
   </w:style>
-  <w:style w:type="paragraph" w:styleId="Sidefod">
+  <w:style w:type="paragraph" w:styleId="Footer">
     <w:name w:val="footer"/>
     <w:basedOn w:val="Normal"/>
-    <w:link w:val="SidefodTegn"/>
+    <w:link w:val="FooterChar"/>
     <w:uiPriority w:val="99"/>
     <w:unhideWhenUsed/>
     <w:rsid w:val="004F3CFE"/>
@@ -4800,16 +4699,16 @@
       <w:spacing w:after="0" w:line="240" w:lineRule="auto"/>
     </w:pPr>
   </w:style>
-  <w:style w:type="character" w:customStyle="1" w:styleId="SidefodTegn">
-    <w:name w:val="Sidefod Tegn"/>
-    <w:basedOn w:val="Standardskrifttypeiafsnit"/>
-    <w:link w:val="Sidefod"/>
+  <w:style w:type="character" w:customStyle="1" w:styleId="FooterChar">
+    <w:name w:val="Footer Char"/>
+    <w:basedOn w:val="DefaultParagraphFont"/>
+    <w:link w:val="Footer"/>
     <w:uiPriority w:val="99"/>
     <w:rsid w:val="004F3CFE"/>
   </w:style>
-  <w:style w:type="table" w:styleId="Tabel-Gitter">
+  <w:style w:type="table" w:styleId="TableGrid">
     <w:name w:val="Table Grid"/>
-    <w:basedOn w:val="Tabel-Normal"/>
+    <w:basedOn w:val="TableNormal"/>
     <w:uiPriority w:val="39"/>
     <w:rsid w:val="00CD6F97"/>
     <w:pPr>
@@ -4828,7 +4727,7 @@
   </w:style>
   <w:style w:type="character" w:styleId="Hyperlink">
     <w:name w:val="Hyperlink"/>
-    <w:basedOn w:val="Standardskrifttypeiafsnit"/>
+    <w:basedOn w:val="DefaultParagraphFont"/>
     <w:uiPriority w:val="99"/>
     <w:unhideWhenUsed/>
     <w:rsid w:val="00CD6F97"/>
@@ -4837,9 +4736,9 @@
       <w:u w:val="single"/>
     </w:rPr>
   </w:style>
-  <w:style w:type="character" w:styleId="Ulstomtale">
+  <w:style w:type="character" w:styleId="UnresolvedMention">
     <w:name w:val="Unresolved Mention"/>
-    <w:basedOn w:val="Standardskrifttypeiafsnit"/>
+    <w:basedOn w:val="DefaultParagraphFont"/>
     <w:uiPriority w:val="99"/>
     <w:semiHidden/>
     <w:unhideWhenUsed/>
@@ -4865,9 +4764,9 @@
       <w:szCs w:val="24"/>
     </w:rPr>
   </w:style>
-  <w:style w:type="character" w:styleId="Strk">
+  <w:style w:type="character" w:styleId="Strong">
     <w:name w:val="Strong"/>
-    <w:basedOn w:val="Standardskrifttypeiafsnit"/>
+    <w:basedOn w:val="DefaultParagraphFont"/>
     <w:uiPriority w:val="22"/>
     <w:qFormat/>
     <w:rsid w:val="0029605A"/>
@@ -4876,7 +4775,7 @@
       <w:bCs/>
     </w:rPr>
   </w:style>
-  <w:style w:type="paragraph" w:styleId="Listeafsnit">
+  <w:style w:type="paragraph" w:styleId="ListParagraph">
     <w:name w:val="List Paragraph"/>
     <w:basedOn w:val="Normal"/>
     <w:uiPriority w:val="34"/>

</xml_diff>